<commit_message>
upload do an 1 + sua 1 so printf
</commit_message>
<xml_diff>
--- a/DoAn1_doc.docx
+++ b/DoAn1_doc.docx
@@ -1,6 +1,6 @@
 
 <file path=word/document.xml><?xml version="1.0" encoding="utf-8"?>
-<w:document xmlns:wpc="http://schemas.microsoft.com/office/word/2010/wordprocessingCanvas" xmlns:cx="http://schemas.microsoft.com/office/drawing/2014/chartex" xmlns:cx1="http://schemas.microsoft.com/office/drawing/2015/9/8/chartex" xmlns:cx2="http://schemas.microsoft.com/office/drawing/2015/10/21/chartex" xmlns:cx3="http://schemas.microsoft.com/office/drawing/2016/5/9/chartex" xmlns:cx4="http://schemas.microsoft.com/office/drawing/2016/5/10/chartex" xmlns:cx5="http://schemas.microsoft.com/office/drawing/2016/5/11/chartex" xmlns:cx6="http://schemas.microsoft.com/office/drawing/2016/5/12/chartex" xmlns:cx7="http://schemas.microsoft.com/office/drawing/2016/5/13/chartex" xmlns:cx8="http://schemas.microsoft.com/office/drawing/2016/5/14/chartex" xmlns:mc="http://schemas.openxmlformats.org/markup-compatibility/2006" xmlns:aink="http://schemas.microsoft.com/office/drawing/2016/ink" xmlns:am3d="http://schemas.microsoft.com/office/drawing/2017/model3d" xmlns:o="urn:schemas-microsoft-com:office:office" xmlns:oel="http://schemas.microsoft.com/office/2019/extlst" xmlns:r="http://schemas.openxmlformats.org/officeDocument/2006/relationships" xmlns:m="http://schemas.openxmlformats.org/officeDocument/2006/math" xmlns:v="urn:schemas-microsoft-com:vml" xmlns:wp14="http://schemas.microsoft.com/office/word/2010/wordprocessingDrawing" xmlns:wp="http://schemas.openxmlformats.org/drawingml/2006/wordprocessingDrawing" xmlns:w10="urn:schemas-microsoft-com:office:word" xmlns:w="http://schemas.openxmlformats.org/wordprocessingml/2006/main" xmlns:w14="http://schemas.microsoft.com/office/word/2010/wordml" xmlns:w15="http://schemas.microsoft.com/office/word/2012/wordml" xmlns:w16cex="http://schemas.microsoft.com/office/word/2018/wordml/cex" xmlns:w16cid="http://schemas.microsoft.com/office/word/2016/wordml/cid" xmlns:w16="http://schemas.microsoft.com/office/word/2018/wordml" xmlns:w16du="http://schemas.microsoft.com/office/word/2023/wordml/word16du" xmlns:w16sdtdh="http://schemas.microsoft.com/office/word/2020/wordml/sdtdatahash" xmlns:w16se="http://schemas.microsoft.com/office/word/2015/wordml/symex" xmlns:wpg="http://schemas.microsoft.com/office/word/2010/wordprocessingGroup" xmlns:wpi="http://schemas.microsoft.com/office/word/2010/wordprocessingInk" xmlns:wne="http://schemas.microsoft.com/office/word/2006/wordml" xmlns:wps="http://schemas.microsoft.com/office/word/2010/wordprocessingShape" mc:Ignorable="w14 w15 w16se w16cid w16 w16cex w16sdtdh w16du wp14">
+<w:document xmlns:wpc="http://schemas.microsoft.com/office/word/2010/wordprocessingCanvas" xmlns:cx="http://schemas.microsoft.com/office/drawing/2014/chartex" xmlns:cx1="http://schemas.microsoft.com/office/drawing/2015/9/8/chartex" xmlns:cx2="http://schemas.microsoft.com/office/drawing/2015/10/21/chartex" xmlns:cx3="http://schemas.microsoft.com/office/drawing/2016/5/9/chartex" xmlns:cx4="http://schemas.microsoft.com/office/drawing/2016/5/10/chartex" xmlns:cx5="http://schemas.microsoft.com/office/drawing/2016/5/11/chartex" xmlns:cx6="http://schemas.microsoft.com/office/drawing/2016/5/12/chartex" xmlns:cx7="http://schemas.microsoft.com/office/drawing/2016/5/13/chartex" xmlns:cx8="http://schemas.microsoft.com/office/drawing/2016/5/14/chartex" xmlns:mc="http://schemas.openxmlformats.org/markup-compatibility/2006" xmlns:aink="http://schemas.microsoft.com/office/drawing/2016/ink" xmlns:am3d="http://schemas.microsoft.com/office/drawing/2017/model3d" xmlns:o="urn:schemas-microsoft-com:office:office" xmlns:oel="http://schemas.microsoft.com/office/2019/extlst" xmlns:r="http://schemas.openxmlformats.org/officeDocument/2006/relationships" xmlns:m="http://schemas.openxmlformats.org/officeDocument/2006/math" xmlns:v="urn:schemas-microsoft-com:vml" xmlns:wp14="http://schemas.microsoft.com/office/word/2010/wordprocessingDrawing" xmlns:wp="http://schemas.openxmlformats.org/drawingml/2006/wordprocessingDrawing" xmlns:w10="urn:schemas-microsoft-com:office:word" xmlns:w="http://schemas.openxmlformats.org/wordprocessingml/2006/main" xmlns:w14="http://schemas.microsoft.com/office/word/2010/wordml" xmlns:w15="http://schemas.microsoft.com/office/word/2012/wordml" xmlns:w16cex="http://schemas.microsoft.com/office/word/2018/wordml/cex" xmlns:w16cid="http://schemas.microsoft.com/office/word/2016/wordml/cid" xmlns:w16="http://schemas.microsoft.com/office/word/2018/wordml" xmlns:w16sdtdh="http://schemas.microsoft.com/office/word/2020/wordml/sdtdatahash" xmlns:w16se="http://schemas.microsoft.com/office/word/2015/wordml/symex" xmlns:wpg="http://schemas.microsoft.com/office/word/2010/wordprocessingGroup" xmlns:wpi="http://schemas.microsoft.com/office/word/2010/wordprocessingInk" xmlns:wne="http://schemas.microsoft.com/office/word/2006/wordml" xmlns:wps="http://schemas.microsoft.com/office/word/2010/wordprocessingShape" mc:Ignorable="w14 w15 w16se w16cid w16 w16cex w16sdtdh wp14">
   <w:body>
     <w:p>
       <w:pPr>
@@ -513,7 +513,21 @@
                 <w:sz w:val="26"/>
                 <w:szCs w:val="26"/>
               </w:rPr>
-              <w:t>3-change: chỉnh sửa thông tin 1 độc giả</w:t>
+              <w:t>3-change</w:t>
+            </w:r>
+            <w:r>
+              <w:rPr>
+                <w:sz w:val="26"/>
+                <w:szCs w:val="26"/>
+              </w:rPr>
+              <w:t xml:space="preserve"> info</w:t>
+            </w:r>
+            <w:r>
+              <w:rPr>
+                <w:sz w:val="26"/>
+                <w:szCs w:val="26"/>
+              </w:rPr>
+              <w:t>: chỉnh sửa thông tin 1 độc giả</w:t>
             </w:r>
           </w:p>
         </w:tc>
@@ -607,7 +621,14 @@
                 <w:sz w:val="26"/>
                 <w:szCs w:val="26"/>
               </w:rPr>
-              <w:t>6-search book borrowed by name and delete ? : Xóa thông tin độc giả qua tên</w:t>
+              <w:t xml:space="preserve">6-search book borrowed by name and delete ? : </w:t>
+            </w:r>
+            <w:r>
+              <w:rPr>
+                <w:sz w:val="26"/>
+                <w:szCs w:val="26"/>
+              </w:rPr>
+              <w:t xml:space="preserve">Tìm thông tin của độc giả bằng tên + xác nhận xoá </w:t>
             </w:r>
           </w:p>
         </w:tc>
@@ -787,15 +808,42 @@
               <w:rPr>
                 <w:sz w:val="26"/>
                 <w:szCs w:val="26"/>
-                <w:lang w:val="vi-VN"/>
-              </w:rPr>
-            </w:pPr>
-            <w:r>
-              <w:rPr>
-                <w:sz w:val="26"/>
-                <w:szCs w:val="26"/>
-              </w:rPr>
-              <w:t>6-search book borrowed by name and delete ?: xem thông tin sách đã mượn của độc giả (sử dụng chung với 1d, chọn không xóa)</w:t>
+              </w:rPr>
+            </w:pPr>
+            <w:r>
+              <w:rPr>
+                <w:sz w:val="26"/>
+                <w:szCs w:val="26"/>
+              </w:rPr>
+              <w:t>2</w:t>
+            </w:r>
+            <w:r>
+              <w:rPr>
+                <w:sz w:val="26"/>
+                <w:szCs w:val="26"/>
+              </w:rPr>
+              <w:t>-</w:t>
+            </w:r>
+            <w:r>
+              <w:rPr>
+                <w:sz w:val="26"/>
+                <w:szCs w:val="26"/>
+              </w:rPr>
+              <w:t>search and get info by name</w:t>
+            </w:r>
+            <w:r>
+              <w:rPr>
+                <w:sz w:val="26"/>
+                <w:szCs w:val="26"/>
+              </w:rPr>
+              <w:t xml:space="preserve"> </w:t>
+            </w:r>
+            <w:r>
+              <w:rPr>
+                <w:sz w:val="26"/>
+                <w:szCs w:val="26"/>
+              </w:rPr>
+              <w:t xml:space="preserve">: xem thông tin của độc giả </w:t>
             </w:r>
           </w:p>
         </w:tc>
@@ -2503,7 +2551,50 @@
           <w:sz w:val="28"/>
           <w:szCs w:val="28"/>
         </w:rPr>
-        <w:t>Tìm kiếm sách mượn theo tên và xóa (search book borrowed by name and delete)</w:t>
+        <w:t xml:space="preserve">Tìm kiếm </w:t>
+      </w:r>
+      <w:r>
+        <w:rPr>
+          <w:b/>
+          <w:bCs/>
+          <w:sz w:val="28"/>
+          <w:szCs w:val="28"/>
+        </w:rPr>
+        <w:t>thông tin</w:t>
+      </w:r>
+      <w:r>
+        <w:rPr>
+          <w:b/>
+          <w:bCs/>
+          <w:sz w:val="28"/>
+          <w:szCs w:val="28"/>
+        </w:rPr>
+        <w:t xml:space="preserve"> theo tên và xóa (search book borrowed by name and delete)</w:t>
+      </w:r>
+    </w:p>
+    <w:p>
+      <w:pPr>
+        <w:widowControl/>
+        <w:numPr>
+          <w:ilvl w:val="0"/>
+          <w:numId w:val="2"/>
+        </w:numPr>
+        <w:autoSpaceDE/>
+        <w:autoSpaceDN/>
+        <w:spacing w:before="100" w:beforeAutospacing="1" w:after="100" w:afterAutospacing="1"/>
+        <w:rPr>
+          <w:sz w:val="28"/>
+          <w:szCs w:val="28"/>
+        </w:rPr>
+      </w:pPr>
+      <w:r>
+        <w:rPr>
+          <w:b/>
+          <w:bCs/>
+          <w:sz w:val="28"/>
+          <w:szCs w:val="28"/>
+        </w:rPr>
+        <w:t>Tìm kiếm theo tên (search and get info by name)</w:t>
       </w:r>
     </w:p>
     <w:p>
@@ -3007,7 +3098,7 @@
 </file>
 
 <file path=word/numbering.xml><?xml version="1.0" encoding="utf-8"?>
-<w:numbering xmlns:wpc="http://schemas.microsoft.com/office/word/2010/wordprocessingCanvas" xmlns:cx="http://schemas.microsoft.com/office/drawing/2014/chartex" xmlns:cx1="http://schemas.microsoft.com/office/drawing/2015/9/8/chartex" xmlns:cx2="http://schemas.microsoft.com/office/drawing/2015/10/21/chartex" xmlns:cx3="http://schemas.microsoft.com/office/drawing/2016/5/9/chartex" xmlns:cx4="http://schemas.microsoft.com/office/drawing/2016/5/10/chartex" xmlns:cx5="http://schemas.microsoft.com/office/drawing/2016/5/11/chartex" xmlns:cx6="http://schemas.microsoft.com/office/drawing/2016/5/12/chartex" xmlns:cx7="http://schemas.microsoft.com/office/drawing/2016/5/13/chartex" xmlns:cx8="http://schemas.microsoft.com/office/drawing/2016/5/14/chartex" xmlns:mc="http://schemas.openxmlformats.org/markup-compatibility/2006" xmlns:aink="http://schemas.microsoft.com/office/drawing/2016/ink" xmlns:am3d="http://schemas.microsoft.com/office/drawing/2017/model3d" xmlns:o="urn:schemas-microsoft-com:office:office" xmlns:oel="http://schemas.microsoft.com/office/2019/extlst" xmlns:r="http://schemas.openxmlformats.org/officeDocument/2006/relationships" xmlns:m="http://schemas.openxmlformats.org/officeDocument/2006/math" xmlns:v="urn:schemas-microsoft-com:vml" xmlns:wp14="http://schemas.microsoft.com/office/word/2010/wordprocessingDrawing" xmlns:wp="http://schemas.openxmlformats.org/drawingml/2006/wordprocessingDrawing" xmlns:w10="urn:schemas-microsoft-com:office:word" xmlns:w="http://schemas.openxmlformats.org/wordprocessingml/2006/main" xmlns:w14="http://schemas.microsoft.com/office/word/2010/wordml" xmlns:w15="http://schemas.microsoft.com/office/word/2012/wordml" xmlns:w16cex="http://schemas.microsoft.com/office/word/2018/wordml/cex" xmlns:w16cid="http://schemas.microsoft.com/office/word/2016/wordml/cid" xmlns:w16="http://schemas.microsoft.com/office/word/2018/wordml" xmlns:w16du="http://schemas.microsoft.com/office/word/2023/wordml/word16du" xmlns:w16sdtdh="http://schemas.microsoft.com/office/word/2020/wordml/sdtdatahash" xmlns:w16se="http://schemas.microsoft.com/office/word/2015/wordml/symex" xmlns:wpg="http://schemas.microsoft.com/office/word/2010/wordprocessingGroup" xmlns:wpi="http://schemas.microsoft.com/office/word/2010/wordprocessingInk" xmlns:wne="http://schemas.microsoft.com/office/word/2006/wordml" xmlns:wps="http://schemas.microsoft.com/office/word/2010/wordprocessingShape" mc:Ignorable="w14 w15 w16se w16cid w16 w16cex w16sdtdh w16du wp14">
+<w:numbering xmlns:wpc="http://schemas.microsoft.com/office/word/2010/wordprocessingCanvas" xmlns:cx="http://schemas.microsoft.com/office/drawing/2014/chartex" xmlns:cx1="http://schemas.microsoft.com/office/drawing/2015/9/8/chartex" xmlns:cx2="http://schemas.microsoft.com/office/drawing/2015/10/21/chartex" xmlns:cx3="http://schemas.microsoft.com/office/drawing/2016/5/9/chartex" xmlns:cx4="http://schemas.microsoft.com/office/drawing/2016/5/10/chartex" xmlns:cx5="http://schemas.microsoft.com/office/drawing/2016/5/11/chartex" xmlns:cx6="http://schemas.microsoft.com/office/drawing/2016/5/12/chartex" xmlns:cx7="http://schemas.microsoft.com/office/drawing/2016/5/13/chartex" xmlns:cx8="http://schemas.microsoft.com/office/drawing/2016/5/14/chartex" xmlns:mc="http://schemas.openxmlformats.org/markup-compatibility/2006" xmlns:aink="http://schemas.microsoft.com/office/drawing/2016/ink" xmlns:am3d="http://schemas.microsoft.com/office/drawing/2017/model3d" xmlns:o="urn:schemas-microsoft-com:office:office" xmlns:oel="http://schemas.microsoft.com/office/2019/extlst" xmlns:r="http://schemas.openxmlformats.org/officeDocument/2006/relationships" xmlns:m="http://schemas.openxmlformats.org/officeDocument/2006/math" xmlns:v="urn:schemas-microsoft-com:vml" xmlns:wp14="http://schemas.microsoft.com/office/word/2010/wordprocessingDrawing" xmlns:wp="http://schemas.openxmlformats.org/drawingml/2006/wordprocessingDrawing" xmlns:w10="urn:schemas-microsoft-com:office:word" xmlns:w="http://schemas.openxmlformats.org/wordprocessingml/2006/main" xmlns:w14="http://schemas.microsoft.com/office/word/2010/wordml" xmlns:w15="http://schemas.microsoft.com/office/word/2012/wordml" xmlns:w16cex="http://schemas.microsoft.com/office/word/2018/wordml/cex" xmlns:w16cid="http://schemas.microsoft.com/office/word/2016/wordml/cid" xmlns:w16="http://schemas.microsoft.com/office/word/2018/wordml" xmlns:w16sdtdh="http://schemas.microsoft.com/office/word/2020/wordml/sdtdatahash" xmlns:w16se="http://schemas.microsoft.com/office/word/2015/wordml/symex" xmlns:wpg="http://schemas.microsoft.com/office/word/2010/wordprocessingGroup" xmlns:wpi="http://schemas.microsoft.com/office/word/2010/wordprocessingInk" xmlns:wne="http://schemas.microsoft.com/office/word/2006/wordml" xmlns:wps="http://schemas.microsoft.com/office/word/2010/wordprocessingShape" mc:Ignorable="w14 w15 w16se w16cid w16 w16cex w16sdtdh wp14">
   <w:abstractNum w:abstractNumId="0" w15:restartNumberingAfterBreak="0">
     <w:nsid w:val="14D96B83"/>
     <w:multiLevelType w:val="hybridMultilevel"/>
@@ -3884,7 +3975,7 @@
 </file>
 
 <file path=word/styles.xml><?xml version="1.0" encoding="utf-8"?>
-<w:styles xmlns:mc="http://schemas.openxmlformats.org/markup-compatibility/2006" xmlns:r="http://schemas.openxmlformats.org/officeDocument/2006/relationships" xmlns:w="http://schemas.openxmlformats.org/wordprocessingml/2006/main" xmlns:w14="http://schemas.microsoft.com/office/word/2010/wordml" xmlns:w15="http://schemas.microsoft.com/office/word/2012/wordml" xmlns:w16cex="http://schemas.microsoft.com/office/word/2018/wordml/cex" xmlns:w16cid="http://schemas.microsoft.com/office/word/2016/wordml/cid" xmlns:w16="http://schemas.microsoft.com/office/word/2018/wordml" xmlns:w16du="http://schemas.microsoft.com/office/word/2023/wordml/word16du" xmlns:w16sdtdh="http://schemas.microsoft.com/office/word/2020/wordml/sdtdatahash" xmlns:w16se="http://schemas.microsoft.com/office/word/2015/wordml/symex" mc:Ignorable="w14 w15 w16se w16cid w16 w16cex w16sdtdh w16du">
+<w:styles xmlns:mc="http://schemas.openxmlformats.org/markup-compatibility/2006" xmlns:r="http://schemas.openxmlformats.org/officeDocument/2006/relationships" xmlns:w="http://schemas.openxmlformats.org/wordprocessingml/2006/main" xmlns:w14="http://schemas.microsoft.com/office/word/2010/wordml" xmlns:w15="http://schemas.microsoft.com/office/word/2012/wordml" xmlns:w16cex="http://schemas.microsoft.com/office/word/2018/wordml/cex" xmlns:w16cid="http://schemas.microsoft.com/office/word/2016/wordml/cid" xmlns:w16="http://schemas.microsoft.com/office/word/2018/wordml" xmlns:w16sdtdh="http://schemas.microsoft.com/office/word/2020/wordml/sdtdatahash" xmlns:w16se="http://schemas.microsoft.com/office/word/2015/wordml/symex" mc:Ignorable="w14 w15 w16se w16cid w16 w16cex w16sdtdh">
   <w:docDefaults>
     <w:rPrDefault>
       <w:rPr>
@@ -4497,7 +4588,6 @@
   <w:style w:type="character" w:default="1" w:styleId="DefaultParagraphFont">
     <w:name w:val="Default Paragraph Font"/>
     <w:uiPriority w:val="1"/>
-    <w:semiHidden/>
     <w:unhideWhenUsed/>
   </w:style>
   <w:style w:type="table" w:default="1" w:styleId="TableNormal">

</xml_diff>